<commit_message>
projeto de extensão com empresa
</commit_message>
<xml_diff>
--- a/Documentos/Entregas/Documento - Projeto de Extensão - COM Empresa.docx
+++ b/Documentos/Entregas/Documento - Projeto de Extensão - COM Empresa.docx
@@ -1,6 +1,6 @@
 
 <file path=word/document.xml><?xml version="1.0" encoding="utf-8"?>
-<w:document xmlns:wpc="http://schemas.microsoft.com/office/word/2010/wordprocessingCanvas" xmlns:cx="http://schemas.microsoft.com/office/drawing/2014/chartex" xmlns:cx1="http://schemas.microsoft.com/office/drawing/2015/9/8/chartex" xmlns:cx2="http://schemas.microsoft.com/office/drawing/2015/10/21/chartex" xmlns:cx3="http://schemas.microsoft.com/office/drawing/2016/5/9/chartex" xmlns:cx4="http://schemas.microsoft.com/office/drawing/2016/5/10/chartex" xmlns:cx5="http://schemas.microsoft.com/office/drawing/2016/5/11/chartex" xmlns:cx6="http://schemas.microsoft.com/office/drawing/2016/5/12/chartex" xmlns:cx7="http://schemas.microsoft.com/office/drawing/2016/5/13/chartex" xmlns:cx8="http://schemas.microsoft.com/office/drawing/2016/5/14/chartex" xmlns:mc="http://schemas.openxmlformats.org/markup-compatibility/2006" xmlns:aink="http://schemas.microsoft.com/office/drawing/2016/ink" xmlns:am3d="http://schemas.microsoft.com/office/drawing/2017/model3d" xmlns:o="urn:schemas-microsoft-com:office:office" xmlns:oel="http://schemas.microsoft.com/office/2019/extlst" xmlns:r="http://schemas.openxmlformats.org/officeDocument/2006/relationships" xmlns:m="http://schemas.openxmlformats.org/officeDocument/2006/math" xmlns:v="urn:schemas-microsoft-com:vml" xmlns:wp14="http://schemas.microsoft.com/office/word/2010/wordprocessingDrawing" xmlns:wp="http://schemas.openxmlformats.org/drawingml/2006/wordprocessingDrawing" xmlns:w10="urn:schemas-microsoft-com:office:word" xmlns:w="http://schemas.openxmlformats.org/wordprocessingml/2006/main" xmlns:w14="http://schemas.microsoft.com/office/word/2010/wordml" xmlns:w15="http://schemas.microsoft.com/office/word/2012/wordml" xmlns:w16cex="http://schemas.microsoft.com/office/word/2018/wordml/cex" xmlns:w16cid="http://schemas.microsoft.com/office/word/2016/wordml/cid" xmlns:w16="http://schemas.microsoft.com/office/word/2018/wordml" xmlns:w16du="http://schemas.microsoft.com/office/word/2023/wordml/word16du" xmlns:w16sdtdh="http://schemas.microsoft.com/office/word/2020/wordml/sdtdatahash" xmlns:w16sdtfl="http://schemas.microsoft.com/office/word/2024/wordml/sdtformatlock" xmlns:w16se="http://schemas.microsoft.com/office/word/2015/wordml/symex" xmlns:wpg="http://schemas.microsoft.com/office/word/2010/wordprocessingGroup" xmlns:wpi="http://schemas.microsoft.com/office/word/2010/wordprocessingInk" xmlns:wne="http://schemas.microsoft.com/office/word/2006/wordml" xmlns:wps="http://schemas.microsoft.com/office/word/2010/wordprocessingShape" mc:Ignorable="w14 w15 w16se w16cid w16 w16cex w16sdtdh w16sdtfl w16du wp14">
+<w:document xmlns:wpc="http://schemas.microsoft.com/office/word/2010/wordprocessingCanvas" xmlns:cx="http://schemas.microsoft.com/office/drawing/2014/chartex" xmlns:cx1="http://schemas.microsoft.com/office/drawing/2015/9/8/chartex" xmlns:cx2="http://schemas.microsoft.com/office/drawing/2015/10/21/chartex" xmlns:cx3="http://schemas.microsoft.com/office/drawing/2016/5/9/chartex" xmlns:cx4="http://schemas.microsoft.com/office/drawing/2016/5/10/chartex" xmlns:cx5="http://schemas.microsoft.com/office/drawing/2016/5/11/chartex" xmlns:cx6="http://schemas.microsoft.com/office/drawing/2016/5/12/chartex" xmlns:cx7="http://schemas.microsoft.com/office/drawing/2016/5/13/chartex" xmlns:cx8="http://schemas.microsoft.com/office/drawing/2016/5/14/chartex" xmlns:mc="http://schemas.openxmlformats.org/markup-compatibility/2006" xmlns:aink="http://schemas.microsoft.com/office/drawing/2016/ink" xmlns:am3d="http://schemas.microsoft.com/office/drawing/2017/model3d" xmlns:o="urn:schemas-microsoft-com:office:office" xmlns:r="http://schemas.openxmlformats.org/officeDocument/2006/relationships" xmlns:m="http://schemas.openxmlformats.org/officeDocument/2006/math" xmlns:v="urn:schemas-microsoft-com:vml" xmlns:wp14="http://schemas.microsoft.com/office/word/2010/wordprocessingDrawing" xmlns:wp="http://schemas.openxmlformats.org/drawingml/2006/wordprocessingDrawing" xmlns:w10="urn:schemas-microsoft-com:office:word" xmlns:w="http://schemas.openxmlformats.org/wordprocessingml/2006/main" xmlns:w14="http://schemas.microsoft.com/office/word/2010/wordml" xmlns:w15="http://schemas.microsoft.com/office/word/2012/wordml" xmlns:w16cid="http://schemas.microsoft.com/office/word/2016/wordml/cid" xmlns:w16se="http://schemas.microsoft.com/office/word/2015/wordml/symex" xmlns:wpg="http://schemas.microsoft.com/office/word/2010/wordprocessingGroup" xmlns:wpi="http://schemas.microsoft.com/office/word/2010/wordprocessingInk" xmlns:wne="http://schemas.microsoft.com/office/word/2006/wordml" xmlns:wps="http://schemas.microsoft.com/office/word/2010/wordprocessingShape" mc:Ignorable="w14 w15 w16se w16cid wp14">
   <w:body>
     <w:p>
       <w:pPr>
@@ -135,19 +135,17 @@
             <w:pPr>
               <w:rPr>
                 <w:rFonts w:ascii="Arial" w:eastAsia="Arial" w:hAnsi="Arial" w:cs="Arial"/>
-                <w:color w:val="525252" w:themeColor="accent3" w:themeShade="80"/>
-                <w:sz w:val="20"/>
-                <w:szCs w:val="20"/>
-              </w:rPr>
-            </w:pPr>
-            <w:r>
-              <w:rPr>
-                <w:rFonts w:ascii="Arial" w:eastAsia="Arial" w:hAnsi="Arial" w:cs="Arial"/>
-                <w:color w:val="525252" w:themeColor="accent3" w:themeShade="80"/>
-                <w:sz w:val="20"/>
-                <w:szCs w:val="20"/>
-              </w:rPr>
-              <w:t>Inserir os dados neste espaço. Orientações: descrição sucinta englobando o tema do projeto.</w:t>
+                <w:sz w:val="20"/>
+                <w:szCs w:val="20"/>
+              </w:rPr>
+            </w:pPr>
+            <w:r>
+              <w:rPr>
+                <w:rFonts w:ascii="Arial" w:eastAsia="Arial" w:hAnsi="Arial" w:cs="Arial"/>
+                <w:sz w:val="20"/>
+                <w:szCs w:val="20"/>
+              </w:rPr>
+              <w:t>Nexus City</w:t>
             </w:r>
           </w:p>
           <w:p>
@@ -214,16 +212,6 @@
           <w:szCs w:val="20"/>
         </w:rPr>
       </w:pPr>
-      <w:r>
-        <w:rPr>
-          <w:rFonts w:ascii="Arial" w:eastAsia="Arial" w:hAnsi="Arial" w:cs="Arial"/>
-          <w:b/>
-          <w:color w:val="525252" w:themeColor="accent3" w:themeShade="80"/>
-          <w:sz w:val="16"/>
-          <w:szCs w:val="16"/>
-        </w:rPr>
-        <w:t>Identificar o nome completo e o RA dos participantes do projeto</w:t>
-      </w:r>
     </w:p>
     <w:tbl>
       <w:tblPr>
@@ -318,19 +306,17 @@
               <w:spacing w:after="0" w:line="240" w:lineRule="auto"/>
               <w:rPr>
                 <w:rFonts w:ascii="Arial" w:eastAsia="Arial" w:hAnsi="Arial" w:cs="Arial"/>
-                <w:color w:val="525252" w:themeColor="accent3" w:themeShade="80"/>
-                <w:sz w:val="20"/>
-                <w:szCs w:val="20"/>
-              </w:rPr>
-            </w:pPr>
-            <w:r>
-              <w:rPr>
-                <w:rFonts w:ascii="Arial" w:eastAsia="Arial" w:hAnsi="Arial" w:cs="Arial"/>
-                <w:color w:val="525252" w:themeColor="accent3" w:themeShade="80"/>
-                <w:sz w:val="20"/>
-                <w:szCs w:val="20"/>
-              </w:rPr>
-              <w:t>Preencher aqui</w:t>
+                <w:sz w:val="20"/>
+                <w:szCs w:val="20"/>
+              </w:rPr>
+            </w:pPr>
+            <w:r>
+              <w:rPr>
+                <w:rFonts w:ascii="Arial" w:eastAsia="Arial" w:hAnsi="Arial" w:cs="Arial"/>
+                <w:sz w:val="20"/>
+                <w:szCs w:val="20"/>
+              </w:rPr>
+              <w:t>Lúcio Vecchio Huminski de Carvalho</w:t>
             </w:r>
           </w:p>
           <w:p>
@@ -355,11 +341,18 @@
               <w:spacing w:after="0" w:line="240" w:lineRule="auto"/>
               <w:rPr>
                 <w:rFonts w:ascii="Arial" w:eastAsia="Arial" w:hAnsi="Arial" w:cs="Arial"/>
-                <w:b/>
-                <w:sz w:val="20"/>
-                <w:szCs w:val="20"/>
-              </w:rPr>
-            </w:pPr>
+                <w:sz w:val="20"/>
+                <w:szCs w:val="20"/>
+              </w:rPr>
+            </w:pPr>
+            <w:r>
+              <w:rPr>
+                <w:rFonts w:ascii="Arial" w:eastAsia="Arial" w:hAnsi="Arial" w:cs="Arial"/>
+                <w:sz w:val="20"/>
+                <w:szCs w:val="20"/>
+              </w:rPr>
+              <w:t>25027869</w:t>
+            </w:r>
           </w:p>
         </w:tc>
       </w:tr>
@@ -374,11 +367,18 @@
               <w:spacing w:after="0" w:line="240" w:lineRule="auto"/>
               <w:rPr>
                 <w:rFonts w:ascii="Arial" w:eastAsia="Arial" w:hAnsi="Arial" w:cs="Arial"/>
-                <w:b/>
-                <w:sz w:val="20"/>
-                <w:szCs w:val="20"/>
-              </w:rPr>
-            </w:pPr>
+                <w:sz w:val="20"/>
+                <w:szCs w:val="20"/>
+              </w:rPr>
+            </w:pPr>
+            <w:r>
+              <w:rPr>
+                <w:rFonts w:ascii="Arial" w:eastAsia="Arial" w:hAnsi="Arial" w:cs="Arial"/>
+                <w:sz w:val="20"/>
+                <w:szCs w:val="20"/>
+              </w:rPr>
+              <w:t>Pedro Vitor Carlos Brandão</w:t>
+            </w:r>
           </w:p>
           <w:p>
             <w:pPr>
@@ -402,11 +402,18 @@
               <w:spacing w:after="0" w:line="240" w:lineRule="auto"/>
               <w:rPr>
                 <w:rFonts w:ascii="Arial" w:eastAsia="Arial" w:hAnsi="Arial" w:cs="Arial"/>
-                <w:b/>
-                <w:sz w:val="20"/>
-                <w:szCs w:val="20"/>
-              </w:rPr>
-            </w:pPr>
+                <w:sz w:val="20"/>
+                <w:szCs w:val="20"/>
+              </w:rPr>
+            </w:pPr>
+            <w:r>
+              <w:rPr>
+                <w:rFonts w:ascii="Arial" w:eastAsia="Arial" w:hAnsi="Arial" w:cs="Arial"/>
+                <w:sz w:val="20"/>
+                <w:szCs w:val="20"/>
+              </w:rPr>
+              <w:t>25027513</w:t>
+            </w:r>
           </w:p>
         </w:tc>
       </w:tr>
@@ -421,18 +428,24 @@
               <w:spacing w:after="0" w:line="240" w:lineRule="auto"/>
               <w:rPr>
                 <w:rFonts w:ascii="Arial" w:eastAsia="Arial" w:hAnsi="Arial" w:cs="Arial"/>
-                <w:b/>
-                <w:sz w:val="20"/>
-                <w:szCs w:val="20"/>
-              </w:rPr>
-            </w:pPr>
+                <w:sz w:val="20"/>
+                <w:szCs w:val="20"/>
+              </w:rPr>
+            </w:pPr>
+            <w:r>
+              <w:rPr>
+                <w:rFonts w:ascii="Arial" w:eastAsia="Arial" w:hAnsi="Arial" w:cs="Arial"/>
+                <w:sz w:val="20"/>
+                <w:szCs w:val="20"/>
+              </w:rPr>
+              <w:t>Ricardo Oliveira dos Santos Junior</w:t>
+            </w:r>
           </w:p>
           <w:p>
             <w:pPr>
               <w:spacing w:after="0" w:line="240" w:lineRule="auto"/>
               <w:rPr>
                 <w:rFonts w:ascii="Arial" w:eastAsia="Arial" w:hAnsi="Arial" w:cs="Arial"/>
-                <w:b/>
                 <w:sz w:val="20"/>
                 <w:szCs w:val="20"/>
               </w:rPr>
@@ -449,11 +462,18 @@
               <w:spacing w:after="0" w:line="240" w:lineRule="auto"/>
               <w:rPr>
                 <w:rFonts w:ascii="Arial" w:eastAsia="Arial" w:hAnsi="Arial" w:cs="Arial"/>
-                <w:b/>
-                <w:sz w:val="20"/>
-                <w:szCs w:val="20"/>
-              </w:rPr>
-            </w:pPr>
+                <w:sz w:val="20"/>
+                <w:szCs w:val="20"/>
+              </w:rPr>
+            </w:pPr>
+            <w:r>
+              <w:rPr>
+                <w:rFonts w:ascii="Arial" w:eastAsia="Arial" w:hAnsi="Arial" w:cs="Arial"/>
+                <w:sz w:val="20"/>
+                <w:szCs w:val="20"/>
+              </w:rPr>
+              <w:t>25027880</w:t>
+            </w:r>
           </w:p>
         </w:tc>
       </w:tr>
@@ -468,18 +488,24 @@
               <w:spacing w:after="0" w:line="240" w:lineRule="auto"/>
               <w:rPr>
                 <w:rFonts w:ascii="Arial" w:eastAsia="Arial" w:hAnsi="Arial" w:cs="Arial"/>
-                <w:b/>
-                <w:sz w:val="20"/>
-                <w:szCs w:val="20"/>
-              </w:rPr>
-            </w:pPr>
+                <w:sz w:val="20"/>
+                <w:szCs w:val="20"/>
+              </w:rPr>
+            </w:pPr>
+            <w:r>
+              <w:rPr>
+                <w:rFonts w:ascii="Arial" w:eastAsia="Arial" w:hAnsi="Arial" w:cs="Arial"/>
+                <w:sz w:val="20"/>
+                <w:szCs w:val="20"/>
+              </w:rPr>
+              <w:t>Stefany Samira dos Santos de Oliveira Cubertino</w:t>
+            </w:r>
           </w:p>
           <w:p>
             <w:pPr>
               <w:spacing w:after="0" w:line="240" w:lineRule="auto"/>
               <w:rPr>
                 <w:rFonts w:ascii="Arial" w:eastAsia="Arial" w:hAnsi="Arial" w:cs="Arial"/>
-                <w:b/>
                 <w:sz w:val="20"/>
                 <w:szCs w:val="20"/>
               </w:rPr>
@@ -496,11 +522,18 @@
               <w:spacing w:after="0" w:line="240" w:lineRule="auto"/>
               <w:rPr>
                 <w:rFonts w:ascii="Arial" w:eastAsia="Arial" w:hAnsi="Arial" w:cs="Arial"/>
-                <w:b/>
-                <w:sz w:val="20"/>
-                <w:szCs w:val="20"/>
-              </w:rPr>
-            </w:pPr>
+                <w:sz w:val="20"/>
+                <w:szCs w:val="20"/>
+              </w:rPr>
+            </w:pPr>
+            <w:r>
+              <w:rPr>
+                <w:rFonts w:ascii="Arial" w:eastAsia="Arial" w:hAnsi="Arial" w:cs="Arial"/>
+                <w:sz w:val="20"/>
+                <w:szCs w:val="20"/>
+              </w:rPr>
+              <w:t>25027647</w:t>
+            </w:r>
           </w:p>
         </w:tc>
       </w:tr>
@@ -604,17 +637,25 @@
                 <w:sz w:val="20"/>
                 <w:szCs w:val="20"/>
               </w:rPr>
-              <w:t>Inserir os dados neste espaço. Orientações: inserir o nome completo do professor responsável pela Atividade de Extensão.</w:t>
-            </w:r>
-            <w:r>
-              <w:rPr>
-                <w:rFonts w:ascii="Arial" w:eastAsia="Arial" w:hAnsi="Arial" w:cs="Arial"/>
-                <w:b/>
-                <w:color w:val="525252" w:themeColor="accent3" w:themeShade="80"/>
-                <w:sz w:val="16"/>
-                <w:szCs w:val="16"/>
-              </w:rPr>
-              <w:t xml:space="preserve"> </w:t>
+              <w:t xml:space="preserve">Adriano Felix Valente, Luis Fernando dos Santos Pires, David de Oliveira Lemes, Renata Muniz do Nascimento, Victor Bruno </w:t>
+            </w:r>
+            <w:r>
+              <w:rPr>
+                <w:rFonts w:ascii="Arial" w:eastAsia="Arial" w:hAnsi="Arial" w:cs="Arial"/>
+                <w:color w:val="525252" w:themeColor="accent3" w:themeShade="80"/>
+                <w:sz w:val="20"/>
+                <w:szCs w:val="20"/>
+              </w:rPr>
+              <w:t>Alexander</w:t>
+            </w:r>
+            <w:r>
+              <w:rPr>
+                <w:rFonts w:ascii="Arial" w:eastAsia="Arial" w:hAnsi="Arial" w:cs="Arial"/>
+                <w:color w:val="525252" w:themeColor="accent3" w:themeShade="80"/>
+                <w:sz w:val="20"/>
+                <w:szCs w:val="20"/>
+              </w:rPr>
+              <w:t xml:space="preserve"> Rosetti de Queiroz, Joyce Daniele Tavares.</w:t>
             </w:r>
           </w:p>
         </w:tc>
@@ -718,26 +759,7 @@
                 <w:sz w:val="20"/>
                 <w:szCs w:val="20"/>
               </w:rPr>
-              <w:t>Inserir os dados neste espaço. Orientações:</w:t>
-            </w:r>
-            <w:r>
-              <w:rPr>
-                <w:rFonts w:ascii="Arial" w:eastAsia="Arial" w:hAnsi="Arial" w:cs="Arial"/>
-                <w:b/>
-                <w:color w:val="525252" w:themeColor="accent3" w:themeShade="80"/>
-                <w:sz w:val="16"/>
-                <w:szCs w:val="16"/>
-              </w:rPr>
-              <w:t xml:space="preserve"> </w:t>
-            </w:r>
-            <w:r>
-              <w:rPr>
-                <w:rFonts w:ascii="Arial" w:eastAsia="Arial" w:hAnsi="Arial" w:cs="Arial"/>
-                <w:color w:val="525252" w:themeColor="accent3" w:themeShade="80"/>
-                <w:sz w:val="20"/>
-                <w:szCs w:val="20"/>
-              </w:rPr>
-              <w:t>inserir o nome do curso de graduação.</w:t>
+              <w:t>Ciência da Computação – 1° Semestre</w:t>
             </w:r>
           </w:p>
         </w:tc>
@@ -860,6 +882,7 @@
                 <w:color w:val="000000"/>
                 <w:sz w:val="20"/>
                 <w:szCs w:val="20"/>
+                <w:u w:val="single"/>
               </w:rPr>
             </w:pPr>
             <w:r>
@@ -880,6 +903,8 @@
               </w:rPr>
               <w:t xml:space="preserve">Projeto Interdisciplinar: </w:t>
             </w:r>
+            <w:bookmarkStart w:id="0" w:name="_GoBack"/>
+            <w:bookmarkEnd w:id="0"/>
           </w:p>
         </w:tc>
         <w:tc>
@@ -2898,7 +2923,7 @@
 </file>
 
 <file path=word/endnotes.xml><?xml version="1.0" encoding="utf-8"?>
-<w:endnotes xmlns:wpc="http://schemas.microsoft.com/office/word/2010/wordprocessingCanvas" xmlns:cx="http://schemas.microsoft.com/office/drawing/2014/chartex" xmlns:cx1="http://schemas.microsoft.com/office/drawing/2015/9/8/chartex" xmlns:cx2="http://schemas.microsoft.com/office/drawing/2015/10/21/chartex" xmlns:cx3="http://schemas.microsoft.com/office/drawing/2016/5/9/chartex" xmlns:cx4="http://schemas.microsoft.com/office/drawing/2016/5/10/chartex" xmlns:cx5="http://schemas.microsoft.com/office/drawing/2016/5/11/chartex" xmlns:cx6="http://schemas.microsoft.com/office/drawing/2016/5/12/chartex" xmlns:cx7="http://schemas.microsoft.com/office/drawing/2016/5/13/chartex" xmlns:cx8="http://schemas.microsoft.com/office/drawing/2016/5/14/chartex" xmlns:mc="http://schemas.openxmlformats.org/markup-compatibility/2006" xmlns:aink="http://schemas.microsoft.com/office/drawing/2016/ink" xmlns:am3d="http://schemas.microsoft.com/office/drawing/2017/model3d" xmlns:o="urn:schemas-microsoft-com:office:office" xmlns:oel="http://schemas.microsoft.com/office/2019/extlst" xmlns:r="http://schemas.openxmlformats.org/officeDocument/2006/relationships" xmlns:m="http://schemas.openxmlformats.org/officeDocument/2006/math" xmlns:v="urn:schemas-microsoft-com:vml" xmlns:wp14="http://schemas.microsoft.com/office/word/2010/wordprocessingDrawing" xmlns:wp="http://schemas.openxmlformats.org/drawingml/2006/wordprocessingDrawing" xmlns:w10="urn:schemas-microsoft-com:office:word" xmlns:w="http://schemas.openxmlformats.org/wordprocessingml/2006/main" xmlns:w14="http://schemas.microsoft.com/office/word/2010/wordml" xmlns:w15="http://schemas.microsoft.com/office/word/2012/wordml" xmlns:w16cex="http://schemas.microsoft.com/office/word/2018/wordml/cex" xmlns:w16cid="http://schemas.microsoft.com/office/word/2016/wordml/cid" xmlns:w16="http://schemas.microsoft.com/office/word/2018/wordml" xmlns:w16du="http://schemas.microsoft.com/office/word/2023/wordml/word16du" xmlns:w16sdtdh="http://schemas.microsoft.com/office/word/2020/wordml/sdtdatahash" xmlns:w16sdtfl="http://schemas.microsoft.com/office/word/2024/wordml/sdtformatlock" xmlns:w16se="http://schemas.microsoft.com/office/word/2015/wordml/symex" xmlns:wpg="http://schemas.microsoft.com/office/word/2010/wordprocessingGroup" xmlns:wpi="http://schemas.microsoft.com/office/word/2010/wordprocessingInk" xmlns:wne="http://schemas.microsoft.com/office/word/2006/wordml" xmlns:wps="http://schemas.microsoft.com/office/word/2010/wordprocessingShape" mc:Ignorable="w14 w15 w16se w16cid w16 w16cex w16sdtdh w16sdtfl w16du wp14">
+<w:endnotes xmlns:wpc="http://schemas.microsoft.com/office/word/2010/wordprocessingCanvas" xmlns:cx="http://schemas.microsoft.com/office/drawing/2014/chartex" xmlns:cx1="http://schemas.microsoft.com/office/drawing/2015/9/8/chartex" xmlns:cx2="http://schemas.microsoft.com/office/drawing/2015/10/21/chartex" xmlns:cx3="http://schemas.microsoft.com/office/drawing/2016/5/9/chartex" xmlns:cx4="http://schemas.microsoft.com/office/drawing/2016/5/10/chartex" xmlns:cx5="http://schemas.microsoft.com/office/drawing/2016/5/11/chartex" xmlns:cx6="http://schemas.microsoft.com/office/drawing/2016/5/12/chartex" xmlns:cx7="http://schemas.microsoft.com/office/drawing/2016/5/13/chartex" xmlns:cx8="http://schemas.microsoft.com/office/drawing/2016/5/14/chartex" xmlns:mc="http://schemas.openxmlformats.org/markup-compatibility/2006" xmlns:aink="http://schemas.microsoft.com/office/drawing/2016/ink" xmlns:am3d="http://schemas.microsoft.com/office/drawing/2017/model3d" xmlns:o="urn:schemas-microsoft-com:office:office" xmlns:r="http://schemas.openxmlformats.org/officeDocument/2006/relationships" xmlns:m="http://schemas.openxmlformats.org/officeDocument/2006/math" xmlns:v="urn:schemas-microsoft-com:vml" xmlns:wp14="http://schemas.microsoft.com/office/word/2010/wordprocessingDrawing" xmlns:wp="http://schemas.openxmlformats.org/drawingml/2006/wordprocessingDrawing" xmlns:w10="urn:schemas-microsoft-com:office:word" xmlns:w="http://schemas.openxmlformats.org/wordprocessingml/2006/main" xmlns:w14="http://schemas.microsoft.com/office/word/2010/wordml" xmlns:w15="http://schemas.microsoft.com/office/word/2012/wordml" xmlns:w16cid="http://schemas.microsoft.com/office/word/2016/wordml/cid" xmlns:w16se="http://schemas.microsoft.com/office/word/2015/wordml/symex" xmlns:wpg="http://schemas.microsoft.com/office/word/2010/wordprocessingGroup" xmlns:wpi="http://schemas.microsoft.com/office/word/2010/wordprocessingInk" xmlns:wne="http://schemas.microsoft.com/office/word/2006/wordml" xmlns:wps="http://schemas.microsoft.com/office/word/2010/wordprocessingShape" mc:Ignorable="w14 w15 w16se w16cid wp14">
   <w:endnote w:type="separator" w:id="-1">
     <w:p>
       <w:pPr>
@@ -2923,7 +2948,7 @@
 </file>
 
 <file path=word/footer1.xml><?xml version="1.0" encoding="utf-8"?>
-<w:ftr xmlns:wpc="http://schemas.microsoft.com/office/word/2010/wordprocessingCanvas" xmlns:cx="http://schemas.microsoft.com/office/drawing/2014/chartex" xmlns:cx1="http://schemas.microsoft.com/office/drawing/2015/9/8/chartex" xmlns:cx2="http://schemas.microsoft.com/office/drawing/2015/10/21/chartex" xmlns:cx3="http://schemas.microsoft.com/office/drawing/2016/5/9/chartex" xmlns:cx4="http://schemas.microsoft.com/office/drawing/2016/5/10/chartex" xmlns:cx5="http://schemas.microsoft.com/office/drawing/2016/5/11/chartex" xmlns:cx6="http://schemas.microsoft.com/office/drawing/2016/5/12/chartex" xmlns:cx7="http://schemas.microsoft.com/office/drawing/2016/5/13/chartex" xmlns:cx8="http://schemas.microsoft.com/office/drawing/2016/5/14/chartex" xmlns:mc="http://schemas.openxmlformats.org/markup-compatibility/2006" xmlns:aink="http://schemas.microsoft.com/office/drawing/2016/ink" xmlns:am3d="http://schemas.microsoft.com/office/drawing/2017/model3d" xmlns:o="urn:schemas-microsoft-com:office:office" xmlns:oel="http://schemas.microsoft.com/office/2019/extlst" xmlns:r="http://schemas.openxmlformats.org/officeDocument/2006/relationships" xmlns:m="http://schemas.openxmlformats.org/officeDocument/2006/math" xmlns:v="urn:schemas-microsoft-com:vml" xmlns:wp14="http://schemas.microsoft.com/office/word/2010/wordprocessingDrawing" xmlns:wp="http://schemas.openxmlformats.org/drawingml/2006/wordprocessingDrawing" xmlns:w10="urn:schemas-microsoft-com:office:word" xmlns:w="http://schemas.openxmlformats.org/wordprocessingml/2006/main" xmlns:w14="http://schemas.microsoft.com/office/word/2010/wordml" xmlns:w15="http://schemas.microsoft.com/office/word/2012/wordml" xmlns:w16cex="http://schemas.microsoft.com/office/word/2018/wordml/cex" xmlns:w16cid="http://schemas.microsoft.com/office/word/2016/wordml/cid" xmlns:w16="http://schemas.microsoft.com/office/word/2018/wordml" xmlns:w16du="http://schemas.microsoft.com/office/word/2023/wordml/word16du" xmlns:w16sdtdh="http://schemas.microsoft.com/office/word/2020/wordml/sdtdatahash" xmlns:w16sdtfl="http://schemas.microsoft.com/office/word/2024/wordml/sdtformatlock" xmlns:w16se="http://schemas.microsoft.com/office/word/2015/wordml/symex" xmlns:wpg="http://schemas.microsoft.com/office/word/2010/wordprocessingGroup" xmlns:wpi="http://schemas.microsoft.com/office/word/2010/wordprocessingInk" xmlns:wne="http://schemas.microsoft.com/office/word/2006/wordml" xmlns:wps="http://schemas.microsoft.com/office/word/2010/wordprocessingShape" mc:Ignorable="w14 w15 w16se w16cid w16 w16cex w16sdtdh w16sdtfl w16du wp14">
+<w:ftr xmlns:wpc="http://schemas.microsoft.com/office/word/2010/wordprocessingCanvas" xmlns:cx="http://schemas.microsoft.com/office/drawing/2014/chartex" xmlns:cx1="http://schemas.microsoft.com/office/drawing/2015/9/8/chartex" xmlns:cx2="http://schemas.microsoft.com/office/drawing/2015/10/21/chartex" xmlns:cx3="http://schemas.microsoft.com/office/drawing/2016/5/9/chartex" xmlns:cx4="http://schemas.microsoft.com/office/drawing/2016/5/10/chartex" xmlns:cx5="http://schemas.microsoft.com/office/drawing/2016/5/11/chartex" xmlns:cx6="http://schemas.microsoft.com/office/drawing/2016/5/12/chartex" xmlns:cx7="http://schemas.microsoft.com/office/drawing/2016/5/13/chartex" xmlns:cx8="http://schemas.microsoft.com/office/drawing/2016/5/14/chartex" xmlns:mc="http://schemas.openxmlformats.org/markup-compatibility/2006" xmlns:aink="http://schemas.microsoft.com/office/drawing/2016/ink" xmlns:am3d="http://schemas.microsoft.com/office/drawing/2017/model3d" xmlns:o="urn:schemas-microsoft-com:office:office" xmlns:r="http://schemas.openxmlformats.org/officeDocument/2006/relationships" xmlns:m="http://schemas.openxmlformats.org/officeDocument/2006/math" xmlns:v="urn:schemas-microsoft-com:vml" xmlns:wp14="http://schemas.microsoft.com/office/word/2010/wordprocessingDrawing" xmlns:wp="http://schemas.openxmlformats.org/drawingml/2006/wordprocessingDrawing" xmlns:w10="urn:schemas-microsoft-com:office:word" xmlns:w="http://schemas.openxmlformats.org/wordprocessingml/2006/main" xmlns:w14="http://schemas.microsoft.com/office/word/2010/wordml" xmlns:w15="http://schemas.microsoft.com/office/word/2012/wordml" xmlns:w16cid="http://schemas.microsoft.com/office/word/2016/wordml/cid" xmlns:w16se="http://schemas.microsoft.com/office/word/2015/wordml/symex" xmlns:wpg="http://schemas.microsoft.com/office/word/2010/wordprocessingGroup" xmlns:wpi="http://schemas.microsoft.com/office/word/2010/wordprocessingInk" xmlns:wne="http://schemas.microsoft.com/office/word/2006/wordml" xmlns:wps="http://schemas.microsoft.com/office/word/2010/wordprocessingShape" mc:Ignorable="w14 w15 w16se w16cid wp14">
   <w:p>
     <w:pPr>
       <w:pStyle w:val="Rodap"/>
@@ -2933,7 +2958,7 @@
 </file>
 
 <file path=word/footer2.xml><?xml version="1.0" encoding="utf-8"?>
-<w:ftr xmlns:wpc="http://schemas.microsoft.com/office/word/2010/wordprocessingCanvas" xmlns:cx="http://schemas.microsoft.com/office/drawing/2014/chartex" xmlns:cx1="http://schemas.microsoft.com/office/drawing/2015/9/8/chartex" xmlns:cx2="http://schemas.microsoft.com/office/drawing/2015/10/21/chartex" xmlns:cx3="http://schemas.microsoft.com/office/drawing/2016/5/9/chartex" xmlns:cx4="http://schemas.microsoft.com/office/drawing/2016/5/10/chartex" xmlns:cx5="http://schemas.microsoft.com/office/drawing/2016/5/11/chartex" xmlns:cx6="http://schemas.microsoft.com/office/drawing/2016/5/12/chartex" xmlns:cx7="http://schemas.microsoft.com/office/drawing/2016/5/13/chartex" xmlns:cx8="http://schemas.microsoft.com/office/drawing/2016/5/14/chartex" xmlns:mc="http://schemas.openxmlformats.org/markup-compatibility/2006" xmlns:aink="http://schemas.microsoft.com/office/drawing/2016/ink" xmlns:am3d="http://schemas.microsoft.com/office/drawing/2017/model3d" xmlns:o="urn:schemas-microsoft-com:office:office" xmlns:oel="http://schemas.microsoft.com/office/2019/extlst" xmlns:r="http://schemas.openxmlformats.org/officeDocument/2006/relationships" xmlns:m="http://schemas.openxmlformats.org/officeDocument/2006/math" xmlns:v="urn:schemas-microsoft-com:vml" xmlns:wp14="http://schemas.microsoft.com/office/word/2010/wordprocessingDrawing" xmlns:wp="http://schemas.openxmlformats.org/drawingml/2006/wordprocessingDrawing" xmlns:w10="urn:schemas-microsoft-com:office:word" xmlns:w="http://schemas.openxmlformats.org/wordprocessingml/2006/main" xmlns:w14="http://schemas.microsoft.com/office/word/2010/wordml" xmlns:w15="http://schemas.microsoft.com/office/word/2012/wordml" xmlns:w16cex="http://schemas.microsoft.com/office/word/2018/wordml/cex" xmlns:w16cid="http://schemas.microsoft.com/office/word/2016/wordml/cid" xmlns:w16="http://schemas.microsoft.com/office/word/2018/wordml" xmlns:w16du="http://schemas.microsoft.com/office/word/2023/wordml/word16du" xmlns:w16sdtdh="http://schemas.microsoft.com/office/word/2020/wordml/sdtdatahash" xmlns:w16sdtfl="http://schemas.microsoft.com/office/word/2024/wordml/sdtformatlock" xmlns:w16se="http://schemas.microsoft.com/office/word/2015/wordml/symex" xmlns:wpg="http://schemas.microsoft.com/office/word/2010/wordprocessingGroup" xmlns:wpi="http://schemas.microsoft.com/office/word/2010/wordprocessingInk" xmlns:wne="http://schemas.microsoft.com/office/word/2006/wordml" xmlns:wps="http://schemas.microsoft.com/office/word/2010/wordprocessingShape" mc:Ignorable="w14 w15 w16se w16cid w16 w16cex w16sdtdh w16sdtfl w16du wp14">
+<w:ftr xmlns:wpc="http://schemas.microsoft.com/office/word/2010/wordprocessingCanvas" xmlns:cx="http://schemas.microsoft.com/office/drawing/2014/chartex" xmlns:cx1="http://schemas.microsoft.com/office/drawing/2015/9/8/chartex" xmlns:cx2="http://schemas.microsoft.com/office/drawing/2015/10/21/chartex" xmlns:cx3="http://schemas.microsoft.com/office/drawing/2016/5/9/chartex" xmlns:cx4="http://schemas.microsoft.com/office/drawing/2016/5/10/chartex" xmlns:cx5="http://schemas.microsoft.com/office/drawing/2016/5/11/chartex" xmlns:cx6="http://schemas.microsoft.com/office/drawing/2016/5/12/chartex" xmlns:cx7="http://schemas.microsoft.com/office/drawing/2016/5/13/chartex" xmlns:cx8="http://schemas.microsoft.com/office/drawing/2016/5/14/chartex" xmlns:mc="http://schemas.openxmlformats.org/markup-compatibility/2006" xmlns:aink="http://schemas.microsoft.com/office/drawing/2016/ink" xmlns:am3d="http://schemas.microsoft.com/office/drawing/2017/model3d" xmlns:o="urn:schemas-microsoft-com:office:office" xmlns:r="http://schemas.openxmlformats.org/officeDocument/2006/relationships" xmlns:m="http://schemas.openxmlformats.org/officeDocument/2006/math" xmlns:v="urn:schemas-microsoft-com:vml" xmlns:wp14="http://schemas.microsoft.com/office/word/2010/wordprocessingDrawing" xmlns:wp="http://schemas.openxmlformats.org/drawingml/2006/wordprocessingDrawing" xmlns:w10="urn:schemas-microsoft-com:office:word" xmlns:w="http://schemas.openxmlformats.org/wordprocessingml/2006/main" xmlns:w14="http://schemas.microsoft.com/office/word/2010/wordml" xmlns:w15="http://schemas.microsoft.com/office/word/2012/wordml" xmlns:w16cid="http://schemas.microsoft.com/office/word/2016/wordml/cid" xmlns:w16se="http://schemas.microsoft.com/office/word/2015/wordml/symex" xmlns:wpg="http://schemas.microsoft.com/office/word/2010/wordprocessingGroup" xmlns:wpi="http://schemas.microsoft.com/office/word/2010/wordprocessingInk" xmlns:wne="http://schemas.microsoft.com/office/word/2006/wordml" xmlns:wps="http://schemas.microsoft.com/office/word/2010/wordprocessingShape" mc:Ignorable="w14 w15 w16se w16cid wp14">
   <w:p>
     <w:pPr>
       <w:pStyle w:val="Rodap"/>
@@ -2943,7 +2968,7 @@
 </file>
 
 <file path=word/footer3.xml><?xml version="1.0" encoding="utf-8"?>
-<w:ftr xmlns:wpc="http://schemas.microsoft.com/office/word/2010/wordprocessingCanvas" xmlns:cx="http://schemas.microsoft.com/office/drawing/2014/chartex" xmlns:cx1="http://schemas.microsoft.com/office/drawing/2015/9/8/chartex" xmlns:cx2="http://schemas.microsoft.com/office/drawing/2015/10/21/chartex" xmlns:cx3="http://schemas.microsoft.com/office/drawing/2016/5/9/chartex" xmlns:cx4="http://schemas.microsoft.com/office/drawing/2016/5/10/chartex" xmlns:cx5="http://schemas.microsoft.com/office/drawing/2016/5/11/chartex" xmlns:cx6="http://schemas.microsoft.com/office/drawing/2016/5/12/chartex" xmlns:cx7="http://schemas.microsoft.com/office/drawing/2016/5/13/chartex" xmlns:cx8="http://schemas.microsoft.com/office/drawing/2016/5/14/chartex" xmlns:mc="http://schemas.openxmlformats.org/markup-compatibility/2006" xmlns:aink="http://schemas.microsoft.com/office/drawing/2016/ink" xmlns:am3d="http://schemas.microsoft.com/office/drawing/2017/model3d" xmlns:o="urn:schemas-microsoft-com:office:office" xmlns:oel="http://schemas.microsoft.com/office/2019/extlst" xmlns:r="http://schemas.openxmlformats.org/officeDocument/2006/relationships" xmlns:m="http://schemas.openxmlformats.org/officeDocument/2006/math" xmlns:v="urn:schemas-microsoft-com:vml" xmlns:wp14="http://schemas.microsoft.com/office/word/2010/wordprocessingDrawing" xmlns:wp="http://schemas.openxmlformats.org/drawingml/2006/wordprocessingDrawing" xmlns:w10="urn:schemas-microsoft-com:office:word" xmlns:w="http://schemas.openxmlformats.org/wordprocessingml/2006/main" xmlns:w14="http://schemas.microsoft.com/office/word/2010/wordml" xmlns:w15="http://schemas.microsoft.com/office/word/2012/wordml" xmlns:w16cex="http://schemas.microsoft.com/office/word/2018/wordml/cex" xmlns:w16cid="http://schemas.microsoft.com/office/word/2016/wordml/cid" xmlns:w16="http://schemas.microsoft.com/office/word/2018/wordml" xmlns:w16du="http://schemas.microsoft.com/office/word/2023/wordml/word16du" xmlns:w16sdtdh="http://schemas.microsoft.com/office/word/2020/wordml/sdtdatahash" xmlns:w16sdtfl="http://schemas.microsoft.com/office/word/2024/wordml/sdtformatlock" xmlns:w16se="http://schemas.microsoft.com/office/word/2015/wordml/symex" xmlns:wpg="http://schemas.microsoft.com/office/word/2010/wordprocessingGroup" xmlns:wpi="http://schemas.microsoft.com/office/word/2010/wordprocessingInk" xmlns:wne="http://schemas.microsoft.com/office/word/2006/wordml" xmlns:wps="http://schemas.microsoft.com/office/word/2010/wordprocessingShape" mc:Ignorable="w14 w15 w16se w16cid w16 w16cex w16sdtdh w16sdtfl w16du wp14">
+<w:ftr xmlns:wpc="http://schemas.microsoft.com/office/word/2010/wordprocessingCanvas" xmlns:cx="http://schemas.microsoft.com/office/drawing/2014/chartex" xmlns:cx1="http://schemas.microsoft.com/office/drawing/2015/9/8/chartex" xmlns:cx2="http://schemas.microsoft.com/office/drawing/2015/10/21/chartex" xmlns:cx3="http://schemas.microsoft.com/office/drawing/2016/5/9/chartex" xmlns:cx4="http://schemas.microsoft.com/office/drawing/2016/5/10/chartex" xmlns:cx5="http://schemas.microsoft.com/office/drawing/2016/5/11/chartex" xmlns:cx6="http://schemas.microsoft.com/office/drawing/2016/5/12/chartex" xmlns:cx7="http://schemas.microsoft.com/office/drawing/2016/5/13/chartex" xmlns:cx8="http://schemas.microsoft.com/office/drawing/2016/5/14/chartex" xmlns:mc="http://schemas.openxmlformats.org/markup-compatibility/2006" xmlns:aink="http://schemas.microsoft.com/office/drawing/2016/ink" xmlns:am3d="http://schemas.microsoft.com/office/drawing/2017/model3d" xmlns:o="urn:schemas-microsoft-com:office:office" xmlns:r="http://schemas.openxmlformats.org/officeDocument/2006/relationships" xmlns:m="http://schemas.openxmlformats.org/officeDocument/2006/math" xmlns:v="urn:schemas-microsoft-com:vml" xmlns:wp14="http://schemas.microsoft.com/office/word/2010/wordprocessingDrawing" xmlns:wp="http://schemas.openxmlformats.org/drawingml/2006/wordprocessingDrawing" xmlns:w10="urn:schemas-microsoft-com:office:word" xmlns:w="http://schemas.openxmlformats.org/wordprocessingml/2006/main" xmlns:w14="http://schemas.microsoft.com/office/word/2010/wordml" xmlns:w15="http://schemas.microsoft.com/office/word/2012/wordml" xmlns:w16cid="http://schemas.microsoft.com/office/word/2016/wordml/cid" xmlns:w16se="http://schemas.microsoft.com/office/word/2015/wordml/symex" xmlns:wpg="http://schemas.microsoft.com/office/word/2010/wordprocessingGroup" xmlns:wpi="http://schemas.microsoft.com/office/word/2010/wordprocessingInk" xmlns:wne="http://schemas.microsoft.com/office/word/2006/wordml" xmlns:wps="http://schemas.microsoft.com/office/word/2010/wordprocessingShape" mc:Ignorable="w14 w15 w16se w16cid wp14">
   <w:p>
     <w:pPr>
       <w:pStyle w:val="Rodap"/>
@@ -2953,7 +2978,7 @@
 </file>
 
 <file path=word/footnotes.xml><?xml version="1.0" encoding="utf-8"?>
-<w:footnotes xmlns:wpc="http://schemas.microsoft.com/office/word/2010/wordprocessingCanvas" xmlns:cx="http://schemas.microsoft.com/office/drawing/2014/chartex" xmlns:cx1="http://schemas.microsoft.com/office/drawing/2015/9/8/chartex" xmlns:cx2="http://schemas.microsoft.com/office/drawing/2015/10/21/chartex" xmlns:cx3="http://schemas.microsoft.com/office/drawing/2016/5/9/chartex" xmlns:cx4="http://schemas.microsoft.com/office/drawing/2016/5/10/chartex" xmlns:cx5="http://schemas.microsoft.com/office/drawing/2016/5/11/chartex" xmlns:cx6="http://schemas.microsoft.com/office/drawing/2016/5/12/chartex" xmlns:cx7="http://schemas.microsoft.com/office/drawing/2016/5/13/chartex" xmlns:cx8="http://schemas.microsoft.com/office/drawing/2016/5/14/chartex" xmlns:mc="http://schemas.openxmlformats.org/markup-compatibility/2006" xmlns:aink="http://schemas.microsoft.com/office/drawing/2016/ink" xmlns:am3d="http://schemas.microsoft.com/office/drawing/2017/model3d" xmlns:o="urn:schemas-microsoft-com:office:office" xmlns:oel="http://schemas.microsoft.com/office/2019/extlst" xmlns:r="http://schemas.openxmlformats.org/officeDocument/2006/relationships" xmlns:m="http://schemas.openxmlformats.org/officeDocument/2006/math" xmlns:v="urn:schemas-microsoft-com:vml" xmlns:wp14="http://schemas.microsoft.com/office/word/2010/wordprocessingDrawing" xmlns:wp="http://schemas.openxmlformats.org/drawingml/2006/wordprocessingDrawing" xmlns:w10="urn:schemas-microsoft-com:office:word" xmlns:w="http://schemas.openxmlformats.org/wordprocessingml/2006/main" xmlns:w14="http://schemas.microsoft.com/office/word/2010/wordml" xmlns:w15="http://schemas.microsoft.com/office/word/2012/wordml" xmlns:w16cex="http://schemas.microsoft.com/office/word/2018/wordml/cex" xmlns:w16cid="http://schemas.microsoft.com/office/word/2016/wordml/cid" xmlns:w16="http://schemas.microsoft.com/office/word/2018/wordml" xmlns:w16du="http://schemas.microsoft.com/office/word/2023/wordml/word16du" xmlns:w16sdtdh="http://schemas.microsoft.com/office/word/2020/wordml/sdtdatahash" xmlns:w16sdtfl="http://schemas.microsoft.com/office/word/2024/wordml/sdtformatlock" xmlns:w16se="http://schemas.microsoft.com/office/word/2015/wordml/symex" xmlns:wpg="http://schemas.microsoft.com/office/word/2010/wordprocessingGroup" xmlns:wpi="http://schemas.microsoft.com/office/word/2010/wordprocessingInk" xmlns:wne="http://schemas.microsoft.com/office/word/2006/wordml" xmlns:wps="http://schemas.microsoft.com/office/word/2010/wordprocessingShape" mc:Ignorable="w14 w15 w16se w16cid w16 w16cex w16sdtdh w16sdtfl w16du wp14">
+<w:footnotes xmlns:wpc="http://schemas.microsoft.com/office/word/2010/wordprocessingCanvas" xmlns:cx="http://schemas.microsoft.com/office/drawing/2014/chartex" xmlns:cx1="http://schemas.microsoft.com/office/drawing/2015/9/8/chartex" xmlns:cx2="http://schemas.microsoft.com/office/drawing/2015/10/21/chartex" xmlns:cx3="http://schemas.microsoft.com/office/drawing/2016/5/9/chartex" xmlns:cx4="http://schemas.microsoft.com/office/drawing/2016/5/10/chartex" xmlns:cx5="http://schemas.microsoft.com/office/drawing/2016/5/11/chartex" xmlns:cx6="http://schemas.microsoft.com/office/drawing/2016/5/12/chartex" xmlns:cx7="http://schemas.microsoft.com/office/drawing/2016/5/13/chartex" xmlns:cx8="http://schemas.microsoft.com/office/drawing/2016/5/14/chartex" xmlns:mc="http://schemas.openxmlformats.org/markup-compatibility/2006" xmlns:aink="http://schemas.microsoft.com/office/drawing/2016/ink" xmlns:am3d="http://schemas.microsoft.com/office/drawing/2017/model3d" xmlns:o="urn:schemas-microsoft-com:office:office" xmlns:r="http://schemas.openxmlformats.org/officeDocument/2006/relationships" xmlns:m="http://schemas.openxmlformats.org/officeDocument/2006/math" xmlns:v="urn:schemas-microsoft-com:vml" xmlns:wp14="http://schemas.microsoft.com/office/word/2010/wordprocessingDrawing" xmlns:wp="http://schemas.openxmlformats.org/drawingml/2006/wordprocessingDrawing" xmlns:w10="urn:schemas-microsoft-com:office:word" xmlns:w="http://schemas.openxmlformats.org/wordprocessingml/2006/main" xmlns:w14="http://schemas.microsoft.com/office/word/2010/wordml" xmlns:w15="http://schemas.microsoft.com/office/word/2012/wordml" xmlns:w16cid="http://schemas.microsoft.com/office/word/2016/wordml/cid" xmlns:w16se="http://schemas.microsoft.com/office/word/2015/wordml/symex" xmlns:wpg="http://schemas.microsoft.com/office/word/2010/wordprocessingGroup" xmlns:wpi="http://schemas.microsoft.com/office/word/2010/wordprocessingInk" xmlns:wne="http://schemas.microsoft.com/office/word/2006/wordml" xmlns:wps="http://schemas.microsoft.com/office/word/2010/wordprocessingShape" mc:Ignorable="w14 w15 w16se w16cid wp14">
   <w:footnote w:type="separator" w:id="-1">
     <w:p>
       <w:pPr>
@@ -2978,7 +3003,7 @@
 </file>
 
 <file path=word/header1.xml><?xml version="1.0" encoding="utf-8"?>
-<w:hdr xmlns:wpc="http://schemas.microsoft.com/office/word/2010/wordprocessingCanvas" xmlns:cx="http://schemas.microsoft.com/office/drawing/2014/chartex" xmlns:cx1="http://schemas.microsoft.com/office/drawing/2015/9/8/chartex" xmlns:cx2="http://schemas.microsoft.com/office/drawing/2015/10/21/chartex" xmlns:cx3="http://schemas.microsoft.com/office/drawing/2016/5/9/chartex" xmlns:cx4="http://schemas.microsoft.com/office/drawing/2016/5/10/chartex" xmlns:cx5="http://schemas.microsoft.com/office/drawing/2016/5/11/chartex" xmlns:cx6="http://schemas.microsoft.com/office/drawing/2016/5/12/chartex" xmlns:cx7="http://schemas.microsoft.com/office/drawing/2016/5/13/chartex" xmlns:cx8="http://schemas.microsoft.com/office/drawing/2016/5/14/chartex" xmlns:mc="http://schemas.openxmlformats.org/markup-compatibility/2006" xmlns:aink="http://schemas.microsoft.com/office/drawing/2016/ink" xmlns:am3d="http://schemas.microsoft.com/office/drawing/2017/model3d" xmlns:o="urn:schemas-microsoft-com:office:office" xmlns:oel="http://schemas.microsoft.com/office/2019/extlst" xmlns:r="http://schemas.openxmlformats.org/officeDocument/2006/relationships" xmlns:m="http://schemas.openxmlformats.org/officeDocument/2006/math" xmlns:v="urn:schemas-microsoft-com:vml" xmlns:wp14="http://schemas.microsoft.com/office/word/2010/wordprocessingDrawing" xmlns:wp="http://schemas.openxmlformats.org/drawingml/2006/wordprocessingDrawing" xmlns:w10="urn:schemas-microsoft-com:office:word" xmlns:w="http://schemas.openxmlformats.org/wordprocessingml/2006/main" xmlns:w14="http://schemas.microsoft.com/office/word/2010/wordml" xmlns:w15="http://schemas.microsoft.com/office/word/2012/wordml" xmlns:w16cex="http://schemas.microsoft.com/office/word/2018/wordml/cex" xmlns:w16cid="http://schemas.microsoft.com/office/word/2016/wordml/cid" xmlns:w16="http://schemas.microsoft.com/office/word/2018/wordml" xmlns:w16du="http://schemas.microsoft.com/office/word/2023/wordml/word16du" xmlns:w16sdtdh="http://schemas.microsoft.com/office/word/2020/wordml/sdtdatahash" xmlns:w16sdtfl="http://schemas.microsoft.com/office/word/2024/wordml/sdtformatlock" xmlns:w16se="http://schemas.microsoft.com/office/word/2015/wordml/symex" xmlns:wpg="http://schemas.microsoft.com/office/word/2010/wordprocessingGroup" xmlns:wpi="http://schemas.microsoft.com/office/word/2010/wordprocessingInk" xmlns:wne="http://schemas.microsoft.com/office/word/2006/wordml" xmlns:wps="http://schemas.microsoft.com/office/word/2010/wordprocessingShape" mc:Ignorable="w14 w15 w16se w16cid w16 w16cex w16sdtdh w16sdtfl w16du wp14">
+<w:hdr xmlns:wpc="http://schemas.microsoft.com/office/word/2010/wordprocessingCanvas" xmlns:cx="http://schemas.microsoft.com/office/drawing/2014/chartex" xmlns:cx1="http://schemas.microsoft.com/office/drawing/2015/9/8/chartex" xmlns:cx2="http://schemas.microsoft.com/office/drawing/2015/10/21/chartex" xmlns:cx3="http://schemas.microsoft.com/office/drawing/2016/5/9/chartex" xmlns:cx4="http://schemas.microsoft.com/office/drawing/2016/5/10/chartex" xmlns:cx5="http://schemas.microsoft.com/office/drawing/2016/5/11/chartex" xmlns:cx6="http://schemas.microsoft.com/office/drawing/2016/5/12/chartex" xmlns:cx7="http://schemas.microsoft.com/office/drawing/2016/5/13/chartex" xmlns:cx8="http://schemas.microsoft.com/office/drawing/2016/5/14/chartex" xmlns:mc="http://schemas.openxmlformats.org/markup-compatibility/2006" xmlns:aink="http://schemas.microsoft.com/office/drawing/2016/ink" xmlns:am3d="http://schemas.microsoft.com/office/drawing/2017/model3d" xmlns:o="urn:schemas-microsoft-com:office:office" xmlns:r="http://schemas.openxmlformats.org/officeDocument/2006/relationships" xmlns:m="http://schemas.openxmlformats.org/officeDocument/2006/math" xmlns:v="urn:schemas-microsoft-com:vml" xmlns:wp14="http://schemas.microsoft.com/office/word/2010/wordprocessingDrawing" xmlns:wp="http://schemas.openxmlformats.org/drawingml/2006/wordprocessingDrawing" xmlns:w10="urn:schemas-microsoft-com:office:word" xmlns:w="http://schemas.openxmlformats.org/wordprocessingml/2006/main" xmlns:w14="http://schemas.microsoft.com/office/word/2010/wordml" xmlns:w15="http://schemas.microsoft.com/office/word/2012/wordml" xmlns:w16cid="http://schemas.microsoft.com/office/word/2016/wordml/cid" xmlns:w16se="http://schemas.microsoft.com/office/word/2015/wordml/symex" xmlns:wpg="http://schemas.microsoft.com/office/word/2010/wordprocessingGroup" xmlns:wpi="http://schemas.microsoft.com/office/word/2010/wordprocessingInk" xmlns:wne="http://schemas.microsoft.com/office/word/2006/wordml" xmlns:wps="http://schemas.microsoft.com/office/word/2010/wordprocessingShape" mc:Ignorable="w14 w15 w16se w16cid wp14">
   <w:p>
     <w:pPr>
       <w:pStyle w:val="Cabealho"/>
@@ -2988,7 +3013,7 @@
 </file>
 
 <file path=word/header2.xml><?xml version="1.0" encoding="utf-8"?>
-<w:hdr xmlns:wpc="http://schemas.microsoft.com/office/word/2010/wordprocessingCanvas" xmlns:cx="http://schemas.microsoft.com/office/drawing/2014/chartex" xmlns:cx1="http://schemas.microsoft.com/office/drawing/2015/9/8/chartex" xmlns:cx2="http://schemas.microsoft.com/office/drawing/2015/10/21/chartex" xmlns:cx3="http://schemas.microsoft.com/office/drawing/2016/5/9/chartex" xmlns:cx4="http://schemas.microsoft.com/office/drawing/2016/5/10/chartex" xmlns:cx5="http://schemas.microsoft.com/office/drawing/2016/5/11/chartex" xmlns:cx6="http://schemas.microsoft.com/office/drawing/2016/5/12/chartex" xmlns:cx7="http://schemas.microsoft.com/office/drawing/2016/5/13/chartex" xmlns:cx8="http://schemas.microsoft.com/office/drawing/2016/5/14/chartex" xmlns:mc="http://schemas.openxmlformats.org/markup-compatibility/2006" xmlns:aink="http://schemas.microsoft.com/office/drawing/2016/ink" xmlns:am3d="http://schemas.microsoft.com/office/drawing/2017/model3d" xmlns:o="urn:schemas-microsoft-com:office:office" xmlns:oel="http://schemas.microsoft.com/office/2019/extlst" xmlns:r="http://schemas.openxmlformats.org/officeDocument/2006/relationships" xmlns:m="http://schemas.openxmlformats.org/officeDocument/2006/math" xmlns:v="urn:schemas-microsoft-com:vml" xmlns:wp14="http://schemas.microsoft.com/office/word/2010/wordprocessingDrawing" xmlns:wp="http://schemas.openxmlformats.org/drawingml/2006/wordprocessingDrawing" xmlns:w10="urn:schemas-microsoft-com:office:word" xmlns:w="http://schemas.openxmlformats.org/wordprocessingml/2006/main" xmlns:w14="http://schemas.microsoft.com/office/word/2010/wordml" xmlns:w15="http://schemas.microsoft.com/office/word/2012/wordml" xmlns:w16cex="http://schemas.microsoft.com/office/word/2018/wordml/cex" xmlns:w16cid="http://schemas.microsoft.com/office/word/2016/wordml/cid" xmlns:w16="http://schemas.microsoft.com/office/word/2018/wordml" xmlns:w16du="http://schemas.microsoft.com/office/word/2023/wordml/word16du" xmlns:w16sdtdh="http://schemas.microsoft.com/office/word/2020/wordml/sdtdatahash" xmlns:w16sdtfl="http://schemas.microsoft.com/office/word/2024/wordml/sdtformatlock" xmlns:w16se="http://schemas.microsoft.com/office/word/2015/wordml/symex" xmlns:wpg="http://schemas.microsoft.com/office/word/2010/wordprocessingGroup" xmlns:wpi="http://schemas.microsoft.com/office/word/2010/wordprocessingInk" xmlns:wne="http://schemas.microsoft.com/office/word/2006/wordml" xmlns:wps="http://schemas.microsoft.com/office/word/2010/wordprocessingShape" mc:Ignorable="w14 w15 w16se w16cid w16 w16cex w16sdtdh w16sdtfl w16du wp14">
+<w:hdr xmlns:wpc="http://schemas.microsoft.com/office/word/2010/wordprocessingCanvas" xmlns:cx="http://schemas.microsoft.com/office/drawing/2014/chartex" xmlns:cx1="http://schemas.microsoft.com/office/drawing/2015/9/8/chartex" xmlns:cx2="http://schemas.microsoft.com/office/drawing/2015/10/21/chartex" xmlns:cx3="http://schemas.microsoft.com/office/drawing/2016/5/9/chartex" xmlns:cx4="http://schemas.microsoft.com/office/drawing/2016/5/10/chartex" xmlns:cx5="http://schemas.microsoft.com/office/drawing/2016/5/11/chartex" xmlns:cx6="http://schemas.microsoft.com/office/drawing/2016/5/12/chartex" xmlns:cx7="http://schemas.microsoft.com/office/drawing/2016/5/13/chartex" xmlns:cx8="http://schemas.microsoft.com/office/drawing/2016/5/14/chartex" xmlns:mc="http://schemas.openxmlformats.org/markup-compatibility/2006" xmlns:aink="http://schemas.microsoft.com/office/drawing/2016/ink" xmlns:am3d="http://schemas.microsoft.com/office/drawing/2017/model3d" xmlns:o="urn:schemas-microsoft-com:office:office" xmlns:r="http://schemas.openxmlformats.org/officeDocument/2006/relationships" xmlns:m="http://schemas.openxmlformats.org/officeDocument/2006/math" xmlns:v="urn:schemas-microsoft-com:vml" xmlns:wp14="http://schemas.microsoft.com/office/word/2010/wordprocessingDrawing" xmlns:wp="http://schemas.openxmlformats.org/drawingml/2006/wordprocessingDrawing" xmlns:w10="urn:schemas-microsoft-com:office:word" xmlns:w="http://schemas.openxmlformats.org/wordprocessingml/2006/main" xmlns:w14="http://schemas.microsoft.com/office/word/2010/wordml" xmlns:w15="http://schemas.microsoft.com/office/word/2012/wordml" xmlns:w16cid="http://schemas.microsoft.com/office/word/2016/wordml/cid" xmlns:w16se="http://schemas.microsoft.com/office/word/2015/wordml/symex" xmlns:wpg="http://schemas.microsoft.com/office/word/2010/wordprocessingGroup" xmlns:wpi="http://schemas.microsoft.com/office/word/2010/wordprocessingInk" xmlns:wne="http://schemas.microsoft.com/office/word/2006/wordml" xmlns:wps="http://schemas.microsoft.com/office/word/2010/wordprocessingShape" mc:Ignorable="w14 w15 w16se w16cid wp14">
   <w:p>
     <w:pPr>
       <w:pStyle w:val="Cabealho"/>
@@ -3058,7 +3083,7 @@
 </file>
 
 <file path=word/header3.xml><?xml version="1.0" encoding="utf-8"?>
-<w:hdr xmlns:wpc="http://schemas.microsoft.com/office/word/2010/wordprocessingCanvas" xmlns:cx="http://schemas.microsoft.com/office/drawing/2014/chartex" xmlns:cx1="http://schemas.microsoft.com/office/drawing/2015/9/8/chartex" xmlns:cx2="http://schemas.microsoft.com/office/drawing/2015/10/21/chartex" xmlns:cx3="http://schemas.microsoft.com/office/drawing/2016/5/9/chartex" xmlns:cx4="http://schemas.microsoft.com/office/drawing/2016/5/10/chartex" xmlns:cx5="http://schemas.microsoft.com/office/drawing/2016/5/11/chartex" xmlns:cx6="http://schemas.microsoft.com/office/drawing/2016/5/12/chartex" xmlns:cx7="http://schemas.microsoft.com/office/drawing/2016/5/13/chartex" xmlns:cx8="http://schemas.microsoft.com/office/drawing/2016/5/14/chartex" xmlns:mc="http://schemas.openxmlformats.org/markup-compatibility/2006" xmlns:aink="http://schemas.microsoft.com/office/drawing/2016/ink" xmlns:am3d="http://schemas.microsoft.com/office/drawing/2017/model3d" xmlns:o="urn:schemas-microsoft-com:office:office" xmlns:oel="http://schemas.microsoft.com/office/2019/extlst" xmlns:r="http://schemas.openxmlformats.org/officeDocument/2006/relationships" xmlns:m="http://schemas.openxmlformats.org/officeDocument/2006/math" xmlns:v="urn:schemas-microsoft-com:vml" xmlns:wp14="http://schemas.microsoft.com/office/word/2010/wordprocessingDrawing" xmlns:wp="http://schemas.openxmlformats.org/drawingml/2006/wordprocessingDrawing" xmlns:w10="urn:schemas-microsoft-com:office:word" xmlns:w="http://schemas.openxmlformats.org/wordprocessingml/2006/main" xmlns:w14="http://schemas.microsoft.com/office/word/2010/wordml" xmlns:w15="http://schemas.microsoft.com/office/word/2012/wordml" xmlns:w16cex="http://schemas.microsoft.com/office/word/2018/wordml/cex" xmlns:w16cid="http://schemas.microsoft.com/office/word/2016/wordml/cid" xmlns:w16="http://schemas.microsoft.com/office/word/2018/wordml" xmlns:w16du="http://schemas.microsoft.com/office/word/2023/wordml/word16du" xmlns:w16sdtdh="http://schemas.microsoft.com/office/word/2020/wordml/sdtdatahash" xmlns:w16sdtfl="http://schemas.microsoft.com/office/word/2024/wordml/sdtformatlock" xmlns:w16se="http://schemas.microsoft.com/office/word/2015/wordml/symex" xmlns:wpg="http://schemas.microsoft.com/office/word/2010/wordprocessingGroup" xmlns:wpi="http://schemas.microsoft.com/office/word/2010/wordprocessingInk" xmlns:wne="http://schemas.microsoft.com/office/word/2006/wordml" xmlns:wps="http://schemas.microsoft.com/office/word/2010/wordprocessingShape" mc:Ignorable="w14 w15 w16se w16cid w16 w16cex w16sdtdh w16sdtfl w16du wp14">
+<w:hdr xmlns:wpc="http://schemas.microsoft.com/office/word/2010/wordprocessingCanvas" xmlns:cx="http://schemas.microsoft.com/office/drawing/2014/chartex" xmlns:cx1="http://schemas.microsoft.com/office/drawing/2015/9/8/chartex" xmlns:cx2="http://schemas.microsoft.com/office/drawing/2015/10/21/chartex" xmlns:cx3="http://schemas.microsoft.com/office/drawing/2016/5/9/chartex" xmlns:cx4="http://schemas.microsoft.com/office/drawing/2016/5/10/chartex" xmlns:cx5="http://schemas.microsoft.com/office/drawing/2016/5/11/chartex" xmlns:cx6="http://schemas.microsoft.com/office/drawing/2016/5/12/chartex" xmlns:cx7="http://schemas.microsoft.com/office/drawing/2016/5/13/chartex" xmlns:cx8="http://schemas.microsoft.com/office/drawing/2016/5/14/chartex" xmlns:mc="http://schemas.openxmlformats.org/markup-compatibility/2006" xmlns:aink="http://schemas.microsoft.com/office/drawing/2016/ink" xmlns:am3d="http://schemas.microsoft.com/office/drawing/2017/model3d" xmlns:o="urn:schemas-microsoft-com:office:office" xmlns:r="http://schemas.openxmlformats.org/officeDocument/2006/relationships" xmlns:m="http://schemas.openxmlformats.org/officeDocument/2006/math" xmlns:v="urn:schemas-microsoft-com:vml" xmlns:wp14="http://schemas.microsoft.com/office/word/2010/wordprocessingDrawing" xmlns:wp="http://schemas.openxmlformats.org/drawingml/2006/wordprocessingDrawing" xmlns:w10="urn:schemas-microsoft-com:office:word" xmlns:w="http://schemas.openxmlformats.org/wordprocessingml/2006/main" xmlns:w14="http://schemas.microsoft.com/office/word/2010/wordml" xmlns:w15="http://schemas.microsoft.com/office/word/2012/wordml" xmlns:w16cid="http://schemas.microsoft.com/office/word/2016/wordml/cid" xmlns:w16se="http://schemas.microsoft.com/office/word/2015/wordml/symex" xmlns:wpg="http://schemas.microsoft.com/office/word/2010/wordprocessingGroup" xmlns:wpi="http://schemas.microsoft.com/office/word/2010/wordprocessingInk" xmlns:wne="http://schemas.microsoft.com/office/word/2006/wordml" xmlns:wps="http://schemas.microsoft.com/office/word/2010/wordprocessingShape" mc:Ignorable="w14 w15 w16se w16cid wp14">
   <w:p>
     <w:pPr>
       <w:pStyle w:val="Cabealho"/>
@@ -3068,7 +3093,7 @@
 </file>
 
 <file path=word/numbering.xml><?xml version="1.0" encoding="utf-8"?>
-<w:numbering xmlns:wpc="http://schemas.microsoft.com/office/word/2010/wordprocessingCanvas" xmlns:cx="http://schemas.microsoft.com/office/drawing/2014/chartex" xmlns:cx1="http://schemas.microsoft.com/office/drawing/2015/9/8/chartex" xmlns:cx2="http://schemas.microsoft.com/office/drawing/2015/10/21/chartex" xmlns:cx3="http://schemas.microsoft.com/office/drawing/2016/5/9/chartex" xmlns:cx4="http://schemas.microsoft.com/office/drawing/2016/5/10/chartex" xmlns:cx5="http://schemas.microsoft.com/office/drawing/2016/5/11/chartex" xmlns:cx6="http://schemas.microsoft.com/office/drawing/2016/5/12/chartex" xmlns:cx7="http://schemas.microsoft.com/office/drawing/2016/5/13/chartex" xmlns:cx8="http://schemas.microsoft.com/office/drawing/2016/5/14/chartex" xmlns:mc="http://schemas.openxmlformats.org/markup-compatibility/2006" xmlns:aink="http://schemas.microsoft.com/office/drawing/2016/ink" xmlns:am3d="http://schemas.microsoft.com/office/drawing/2017/model3d" xmlns:o="urn:schemas-microsoft-com:office:office" xmlns:oel="http://schemas.microsoft.com/office/2019/extlst" xmlns:r="http://schemas.openxmlformats.org/officeDocument/2006/relationships" xmlns:m="http://schemas.openxmlformats.org/officeDocument/2006/math" xmlns:v="urn:schemas-microsoft-com:vml" xmlns:wp14="http://schemas.microsoft.com/office/word/2010/wordprocessingDrawing" xmlns:wp="http://schemas.openxmlformats.org/drawingml/2006/wordprocessingDrawing" xmlns:w10="urn:schemas-microsoft-com:office:word" xmlns:w="http://schemas.openxmlformats.org/wordprocessingml/2006/main" xmlns:w14="http://schemas.microsoft.com/office/word/2010/wordml" xmlns:w15="http://schemas.microsoft.com/office/word/2012/wordml" xmlns:w16cex="http://schemas.microsoft.com/office/word/2018/wordml/cex" xmlns:w16cid="http://schemas.microsoft.com/office/word/2016/wordml/cid" xmlns:w16="http://schemas.microsoft.com/office/word/2018/wordml" xmlns:w16du="http://schemas.microsoft.com/office/word/2023/wordml/word16du" xmlns:w16sdtdh="http://schemas.microsoft.com/office/word/2020/wordml/sdtdatahash" xmlns:w16sdtfl="http://schemas.microsoft.com/office/word/2024/wordml/sdtformatlock" xmlns:w16se="http://schemas.microsoft.com/office/word/2015/wordml/symex" xmlns:wpg="http://schemas.microsoft.com/office/word/2010/wordprocessingGroup" xmlns:wpi="http://schemas.microsoft.com/office/word/2010/wordprocessingInk" xmlns:wne="http://schemas.microsoft.com/office/word/2006/wordml" xmlns:wps="http://schemas.microsoft.com/office/word/2010/wordprocessingShape" mc:Ignorable="w14 w15 w16se w16cid w16 w16cex w16sdtdh w16sdtfl w16du wp14">
+<w:numbering xmlns:wpc="http://schemas.microsoft.com/office/word/2010/wordprocessingCanvas" xmlns:cx="http://schemas.microsoft.com/office/drawing/2014/chartex" xmlns:cx1="http://schemas.microsoft.com/office/drawing/2015/9/8/chartex" xmlns:cx2="http://schemas.microsoft.com/office/drawing/2015/10/21/chartex" xmlns:cx3="http://schemas.microsoft.com/office/drawing/2016/5/9/chartex" xmlns:cx4="http://schemas.microsoft.com/office/drawing/2016/5/10/chartex" xmlns:cx5="http://schemas.microsoft.com/office/drawing/2016/5/11/chartex" xmlns:cx6="http://schemas.microsoft.com/office/drawing/2016/5/12/chartex" xmlns:cx7="http://schemas.microsoft.com/office/drawing/2016/5/13/chartex" xmlns:cx8="http://schemas.microsoft.com/office/drawing/2016/5/14/chartex" xmlns:mc="http://schemas.openxmlformats.org/markup-compatibility/2006" xmlns:aink="http://schemas.microsoft.com/office/drawing/2016/ink" xmlns:am3d="http://schemas.microsoft.com/office/drawing/2017/model3d" xmlns:o="urn:schemas-microsoft-com:office:office" xmlns:r="http://schemas.openxmlformats.org/officeDocument/2006/relationships" xmlns:m="http://schemas.openxmlformats.org/officeDocument/2006/math" xmlns:v="urn:schemas-microsoft-com:vml" xmlns:wp14="http://schemas.microsoft.com/office/word/2010/wordprocessingDrawing" xmlns:wp="http://schemas.openxmlformats.org/drawingml/2006/wordprocessingDrawing" xmlns:w10="urn:schemas-microsoft-com:office:word" xmlns:w="http://schemas.openxmlformats.org/wordprocessingml/2006/main" xmlns:w14="http://schemas.microsoft.com/office/word/2010/wordml" xmlns:w15="http://schemas.microsoft.com/office/word/2012/wordml" xmlns:w16cid="http://schemas.microsoft.com/office/word/2016/wordml/cid" xmlns:w16se="http://schemas.microsoft.com/office/word/2015/wordml/symex" xmlns:wpg="http://schemas.microsoft.com/office/word/2010/wordprocessingGroup" xmlns:wpi="http://schemas.microsoft.com/office/word/2010/wordprocessingInk" xmlns:wne="http://schemas.microsoft.com/office/word/2006/wordml" xmlns:wps="http://schemas.microsoft.com/office/word/2010/wordprocessingShape" mc:Ignorable="w14 w15 w16se w16cid wp14">
   <w:abstractNum w:abstractNumId="0" w15:restartNumberingAfterBreak="0">
     <w:nsid w:val="17913EB3"/>
     <w:multiLevelType w:val="multilevel"/>
@@ -3155,14 +3180,14 @@
       </w:pPr>
     </w:lvl>
   </w:abstractNum>
-  <w:num w:numId="1" w16cid:durableId="897862257">
+  <w:num w:numId="1">
     <w:abstractNumId w:val="0"/>
   </w:num>
 </w:numbering>
 </file>
 
 <file path=word/styles.xml><?xml version="1.0" encoding="utf-8"?>
-<w:styles xmlns:mc="http://schemas.openxmlformats.org/markup-compatibility/2006" xmlns:r="http://schemas.openxmlformats.org/officeDocument/2006/relationships" xmlns:w="http://schemas.openxmlformats.org/wordprocessingml/2006/main" xmlns:w14="http://schemas.microsoft.com/office/word/2010/wordml" xmlns:w15="http://schemas.microsoft.com/office/word/2012/wordml" xmlns:w16cex="http://schemas.microsoft.com/office/word/2018/wordml/cex" xmlns:w16cid="http://schemas.microsoft.com/office/word/2016/wordml/cid" xmlns:w16="http://schemas.microsoft.com/office/word/2018/wordml" xmlns:w16du="http://schemas.microsoft.com/office/word/2023/wordml/word16du" xmlns:w16sdtdh="http://schemas.microsoft.com/office/word/2020/wordml/sdtdatahash" xmlns:w16sdtfl="http://schemas.microsoft.com/office/word/2024/wordml/sdtformatlock" xmlns:w16se="http://schemas.microsoft.com/office/word/2015/wordml/symex" mc:Ignorable="w14 w15 w16se w16cid w16 w16cex w16sdtdh w16sdtfl w16du">
+<w:styles xmlns:mc="http://schemas.openxmlformats.org/markup-compatibility/2006" xmlns:r="http://schemas.openxmlformats.org/officeDocument/2006/relationships" xmlns:w="http://schemas.openxmlformats.org/wordprocessingml/2006/main" xmlns:w14="http://schemas.microsoft.com/office/word/2010/wordml" xmlns:w15="http://schemas.microsoft.com/office/word/2012/wordml" xmlns:w16cid="http://schemas.microsoft.com/office/word/2016/wordml/cid" xmlns:w16se="http://schemas.microsoft.com/office/word/2015/wordml/symex" mc:Ignorable="w14 w15 w16se w16cid">
   <w:docDefaults>
     <w:rPrDefault>
       <w:rPr>
@@ -3178,7 +3203,7 @@
       </w:pPr>
     </w:pPrDefault>
   </w:docDefaults>
-  <w:latentStyles w:defLockedState="0" w:defUIPriority="99" w:defSemiHidden="0" w:defUnhideWhenUsed="0" w:defQFormat="0" w:count="376">
+  <w:latentStyles w:defLockedState="0" w:defUIPriority="99" w:defSemiHidden="0" w:defUnhideWhenUsed="0" w:defQFormat="0" w:count="375">
     <w:lsdException w:name="Normal" w:uiPriority="0" w:qFormat="1"/>
     <w:lsdException w:name="heading 1" w:uiPriority="9" w:qFormat="1"/>
     <w:lsdException w:name="heading 2" w:semiHidden="1" w:uiPriority="9" w:unhideWhenUsed="1" w:qFormat="1"/>
@@ -3554,7 +3579,6 @@
     <w:lsdException w:name="Smart Hyperlink" w:semiHidden="1" w:unhideWhenUsed="1"/>
     <w:lsdException w:name="Hashtag" w:semiHidden="1" w:unhideWhenUsed="1"/>
     <w:lsdException w:name="Unresolved Mention" w:semiHidden="1" w:unhideWhenUsed="1"/>
-    <w:lsdException w:name="Smart Link" w:semiHidden="1" w:unhideWhenUsed="1"/>
   </w:latentStyles>
   <w:style w:type="paragraph" w:default="1" w:styleId="Normal">
     <w:name w:val="Normal"/>
@@ -3934,6 +3958,17 @@
 </file>
 
 <file path=customXml/item1.xml><?xml version="1.0" encoding="utf-8"?>
+<p:properties xmlns:p="http://schemas.microsoft.com/office/2006/metadata/properties" xmlns:xsi="http://www.w3.org/2001/XMLSchema-instance" xmlns:pc="http://schemas.microsoft.com/office/infopath/2007/PartnerControls">
+  <documentManagement>
+    <lcf76f155ced4ddcb4097134ff3c332f xmlns="8ca2a57e-8138-4b57-956a-eb6e2c7049cc">
+      <Terms xmlns="http://schemas.microsoft.com/office/infopath/2007/PartnerControls"/>
+    </lcf76f155ced4ddcb4097134ff3c332f>
+    <TaxCatchAll xmlns="1d2798d9-1030-4cc5-be7b-200f9e628651" xsi:nil="true"/>
+  </documentManagement>
+</p:properties>
+</file>
+
+<file path=customXml/item2.xml><?xml version="1.0" encoding="utf-8"?>
 <ct:contentTypeSchema xmlns:ct="http://schemas.microsoft.com/office/2006/metadata/contentType" xmlns:ma="http://schemas.microsoft.com/office/2006/metadata/properties/metaAttributes" ct:_="" ma:_="" ma:contentTypeName="Documento" ma:contentTypeID="0x01010045364877AF745B4281652B53F43C594A" ma:contentTypeVersion="15" ma:contentTypeDescription="Crie um novo documento." ma:contentTypeScope="" ma:versionID="440a6fbbcbce65e3f8e2bed610644788">
   <xsd:schema xmlns:xsd="http://www.w3.org/2001/XMLSchema" xmlns:xs="http://www.w3.org/2001/XMLSchema" xmlns:p="http://schemas.microsoft.com/office/2006/metadata/properties" xmlns:ns2="1d2798d9-1030-4cc5-be7b-200f9e628651" xmlns:ns3="8ca2a57e-8138-4b57-956a-eb6e2c7049cc" targetNamespace="http://schemas.microsoft.com/office/2006/metadata/properties" ma:root="true" ma:fieldsID="3ff20d9b6411658b7762fa2c08d7e1af" ns2:_="" ns3:_="">
     <xsd:import namespace="1d2798d9-1030-4cc5-be7b-200f9e628651"/>
@@ -4168,17 +4203,6 @@
 </ct:contentTypeSchema>
 </file>
 
-<file path=customXml/item2.xml><?xml version="1.0" encoding="utf-8"?>
-<p:properties xmlns:p="http://schemas.microsoft.com/office/2006/metadata/properties" xmlns:xsi="http://www.w3.org/2001/XMLSchema-instance" xmlns:pc="http://schemas.microsoft.com/office/infopath/2007/PartnerControls">
-  <documentManagement>
-    <lcf76f155ced4ddcb4097134ff3c332f xmlns="8ca2a57e-8138-4b57-956a-eb6e2c7049cc">
-      <Terms xmlns="http://schemas.microsoft.com/office/infopath/2007/PartnerControls"/>
-    </lcf76f155ced4ddcb4097134ff3c332f>
-    <TaxCatchAll xmlns="1d2798d9-1030-4cc5-be7b-200f9e628651" xsi:nil="true"/>
-  </documentManagement>
-</p:properties>
-</file>
-
 <file path=customXml/item3.xml><?xml version="1.0" encoding="utf-8"?>
 <?mso-contentType ?>
 <FormTemplates xmlns="http://schemas.microsoft.com/sharepoint/v3/contenttype/forms">
@@ -4189,6 +4213,17 @@
 </file>
 
 <file path=customXml/itemProps1.xml><?xml version="1.0" encoding="utf-8"?>
+<ds:datastoreItem xmlns:ds="http://schemas.openxmlformats.org/officeDocument/2006/customXml" ds:itemID="{DEC3F211-A3ED-4D74-812F-955FD328EBB9}">
+  <ds:schemaRefs>
+    <ds:schemaRef ds:uri="http://schemas.microsoft.com/office/2006/metadata/properties"/>
+    <ds:schemaRef ds:uri="http://schemas.microsoft.com/office/infopath/2007/PartnerControls"/>
+    <ds:schemaRef ds:uri="8ca2a57e-8138-4b57-956a-eb6e2c7049cc"/>
+    <ds:schemaRef ds:uri="1d2798d9-1030-4cc5-be7b-200f9e628651"/>
+  </ds:schemaRefs>
+</ds:datastoreItem>
+</file>
+
+<file path=customXml/itemProps2.xml><?xml version="1.0" encoding="utf-8"?>
 <ds:datastoreItem xmlns:ds="http://schemas.openxmlformats.org/officeDocument/2006/customXml" ds:itemID="{5C49EB71-DCC6-4AD6-B283-AD28F75E5568}">
   <ds:schemaRefs>
     <ds:schemaRef ds:uri="http://schemas.microsoft.com/office/2006/metadata/contentType"/>
@@ -4207,17 +4242,6 @@
 </ds:datastoreItem>
 </file>
 
-<file path=customXml/itemProps2.xml><?xml version="1.0" encoding="utf-8"?>
-<ds:datastoreItem xmlns:ds="http://schemas.openxmlformats.org/officeDocument/2006/customXml" ds:itemID="{DEC3F211-A3ED-4D74-812F-955FD328EBB9}">
-  <ds:schemaRefs>
-    <ds:schemaRef ds:uri="http://schemas.microsoft.com/office/2006/metadata/properties"/>
-    <ds:schemaRef ds:uri="http://schemas.microsoft.com/office/infopath/2007/PartnerControls"/>
-    <ds:schemaRef ds:uri="8ca2a57e-8138-4b57-956a-eb6e2c7049cc"/>
-    <ds:schemaRef ds:uri="1d2798d9-1030-4cc5-be7b-200f9e628651"/>
-  </ds:schemaRefs>
-</ds:datastoreItem>
-</file>
-
 <file path=customXml/itemProps3.xml><?xml version="1.0" encoding="utf-8"?>
 <ds:datastoreItem xmlns:ds="http://schemas.openxmlformats.org/officeDocument/2006/customXml" ds:itemID="{6C7D064E-B9B1-4DD1-96C1-B59BEDBDE508}">
   <ds:schemaRefs>

</xml_diff>